<commit_message>
change UI and add data
</commit_message>
<xml_diff>
--- a/test_data.docx
+++ b/test_data.docx
@@ -1174,13 +1174,15 @@
       </w:pPr>
       <w:r>
         <w:rPr>
-          <w:sz w:val="28"/>
-          <w:szCs w:val="28"/>
-        </w:rPr>
-        <w:t xml:space="preserve"> Tích lũy tư bản trong chủ nghĩa tư bản được thực hiện bằng cách nào?</w:t>
-      </w:r>
-      <w:r>
-        <w:rPr>
+          <w:b/>
+          <w:sz w:val="28"/>
+          <w:szCs w:val="28"/>
+        </w:rPr>
+        <w:t>Tích lũy tư bản trong chủ nghĩa tư bản được thực hiện bằng cách nào?</w:t>
+      </w:r>
+      <w:r>
+        <w:rPr>
+          <w:b/>
           <w:sz w:val="28"/>
           <w:szCs w:val="28"/>
         </w:rPr>
@@ -1189,6 +1191,7 @@
       </w:r>
       <w:r>
         <w:rPr>
+          <w:b/>
           <w:sz w:val="28"/>
           <w:szCs w:val="28"/>
         </w:rPr>
@@ -1197,6 +1200,7 @@
       </w:r>
       <w:r>
         <w:rPr>
+          <w:b/>
           <w:sz w:val="28"/>
           <w:szCs w:val="28"/>
         </w:rPr>
@@ -1205,6 +1209,7 @@
       </w:r>
       <w:r>
         <w:rPr>
+          <w:b/>
           <w:sz w:val="28"/>
           <w:szCs w:val="28"/>
         </w:rPr>
@@ -1248,7 +1253,7 @@
           <w:sz w:val="28"/>
           <w:szCs w:val="28"/>
         </w:rPr>
-        <w:t xml:space="preserve"> Theo lý thuyết của Marx, khủng hoảng kinh tế trong chủ nghĩa tư bản có nguyên nhân cơ bản từ đâu?</w:t>
+        <w:t>Theo lý thuyết của Marx, khủng hoảng kinh tế trong chủ nghĩa tư bản có nguyên nhân cơ bản từ đâu?</w:t>
       </w:r>
       <w:r>
         <w:rPr>
@@ -1605,6 +1610,7 @@
           <w:szCs w:val="28"/>
         </w:rPr>
       </w:pPr>
+      <w:bookmarkStart w:id="0" w:name="_GoBack"/>
       <w:r>
         <w:rPr>
           <w:sz w:val="28"/>
@@ -1644,6 +1650,7 @@
         <w:br/>
         <w:t>D. Cầu của thị trường</w:t>
       </w:r>
+      <w:bookmarkEnd w:id="0"/>
       <w:r>
         <w:rPr>
           <w:sz w:val="28"/>
@@ -4080,7 +4087,7 @@
       </w:pPr>
       <w:r>
         <w:pict>
-          <v:rect id="_x0000_i1137" style="width:0;height:1.5pt" o:hralign="center" o:hrstd="t" o:hr="t" fillcolor="#a0a0a0" stroked="f"/>
+          <v:rect id="_x0000_i1025" style="width:0;height:1.5pt" o:hralign="center" o:hrstd="t" o:hr="t" fillcolor="#a0a0a0" stroked="f"/>
         </w:pict>
       </w:r>
     </w:p>
@@ -4912,7 +4919,7 @@
       </w:pPr>
       <w:r>
         <w:pict>
-          <v:rect id="_x0000_i1138" style="width:0;height:1.5pt" o:hralign="center" o:hrstd="t" o:hr="t" fillcolor="#a0a0a0" stroked="f"/>
+          <v:rect id="_x0000_i1026" style="width:0;height:1.5pt" o:hralign="center" o:hrstd="t" o:hr="t" fillcolor="#a0a0a0" stroked="f"/>
         </w:pict>
       </w:r>
     </w:p>
@@ -6383,7 +6390,6 @@
           <w:szCs w:val="28"/>
         </w:rPr>
       </w:pPr>
-      <w:bookmarkStart w:id="0" w:name="_GoBack"/>
       <w:r>
         <w:rPr>
           <w:rFonts w:eastAsia="Times New Roman" w:cs="Times New Roman"/>
@@ -6428,7 +6434,6 @@
         <w:br/>
         <w:t>D. Đề cao chủ quyền quốc gia</w:t>
       </w:r>
-      <w:bookmarkEnd w:id="0"/>
       <w:r>
         <w:rPr>
           <w:rFonts w:eastAsia="Times New Roman" w:cs="Times New Roman"/>
@@ -6555,7 +6560,7 @@
       </w:pPr>
       <w:r>
         <w:pict>
-          <v:rect id="_x0000_i1139" style="width:0;height:1.5pt" o:hralign="center" o:hrstd="t" o:hr="t" fillcolor="#a0a0a0" stroked="f"/>
+          <v:rect id="_x0000_i1027" style="width:0;height:1.5pt" o:hralign="center" o:hrstd="t" o:hr="t" fillcolor="#a0a0a0" stroked="f"/>
         </w:pict>
       </w:r>
     </w:p>
@@ -7401,7 +7406,7 @@
       </w:pPr>
       <w:r>
         <w:pict>
-          <v:rect id="_x0000_i1140" style="width:0;height:1.5pt" o:hralign="center" o:hrstd="t" o:hr="t" fillcolor="#a0a0a0" stroked="f"/>
+          <v:rect id="_x0000_i1028" style="width:0;height:1.5pt" o:hralign="center" o:hrstd="t" o:hr="t" fillcolor="#a0a0a0" stroked="f"/>
         </w:pict>
       </w:r>
     </w:p>

</xml_diff>